<commit_message>
Changed name, better icon and documentation, dynamic score label
</commit_message>
<xml_diff>
--- a/Uživatelská dokumentace.docx
+++ b/Uživatelská dokumentace.docx
@@ -16,7 +16,15 @@
         <w:t xml:space="preserve"> Je</w:t>
       </w:r>
       <w:r>
-        <w:t xml:space="preserve"> nepředpovidatelný, s mnoha vadami a samoúčelný a tedy podle mnoha filozofů dokonalý. </w:t>
+        <w:t xml:space="preserve"> </w:t>
+      </w:r>
+      <w:proofErr w:type="spellStart"/>
+      <w:r>
+        <w:t>nepředpovidatelný</w:t>
+      </w:r>
+      <w:proofErr w:type="spellEnd"/>
+      <w:r>
+        <w:t xml:space="preserve">, s mnoha vadami a samoúčelný a tedy podle mnoha filozofů dokonalý. </w:t>
       </w:r>
       <w:r>
         <w:t>Každý z jeho bugů (čti</w:t>
@@ -83,7 +91,29 @@
     </w:p>
     <w:p>
       <w:r>
-        <w:t>Uživatel si může zvolit jeden z 5 herních módů s různě velkými herními plochami. Poměr min/počet čtverečků je zachován ve všech módech. Pak postupně zjišťuje pravidla hry (co kupříkladu znamenají I svislá čárka, co 2 svislé čárky, etc. a jak zjistí, kde jsou miny a jak zrotovat plochu). Pak se postupně posouvá k druhému k úkolu, kde už bude vědět, jak se dá hra dohrát a bude se snažit o to ji dohrát co nejrychleji.</w:t>
+        <w:t xml:space="preserve">Uživatel si může zvolit jeden z 5 herních módů s různě velkými herními plochami. Poměr min/počet čtverečků je zachován ve všech módech. Pak postupně zjišťuje pravidla hry (co kupříkladu znamenají I svislá čárka, co 2 svislé čárky, </w:t>
+      </w:r>
+      <w:proofErr w:type="spellStart"/>
+      <w:r>
+        <w:t>etc</w:t>
+      </w:r>
+      <w:proofErr w:type="spellEnd"/>
+      <w:r>
+        <w:t xml:space="preserve">. a jak zjistí, kde jsou miny a jak </w:t>
+      </w:r>
+      <w:proofErr w:type="spellStart"/>
+      <w:r>
+        <w:t>zrotovat</w:t>
+      </w:r>
+      <w:proofErr w:type="spellEnd"/>
+      <w:r>
+        <w:t xml:space="preserve"> plochu). Pak </w:t>
+      </w:r>
+      <w:r>
+        <w:t xml:space="preserve">se postupně posouvá k druhému </w:t>
+      </w:r>
+      <w:r>
+        <w:t>úkolu, kde už bude vědět, jak se dá hra dohrát a bude se snažit o to ji dohrát co nejrychleji.</w:t>
       </w:r>
     </w:p>
     <w:p>
@@ -109,184 +139,240 @@
       </w:r>
       <w:r>
         <w:t>Pokud ji nikdo násilně neukončí)</w:t>
+      </w:r>
+      <w:r>
+        <w:t xml:space="preserve"> Zpočátku je vskutku čiperně </w:t>
+      </w:r>
+      <w:proofErr w:type="spellStart"/>
+      <w:r>
+        <w:t>klikavá</w:t>
+      </w:r>
+      <w:proofErr w:type="spellEnd"/>
+      <w:r>
+        <w:t>.</w:t>
+      </w:r>
+    </w:p>
+    <w:p>
+      <w:r>
+        <w:t>S</w:t>
+      </w:r>
+      <w:r>
+        <w:t> </w:t>
+      </w:r>
+      <w:r>
+        <w:t>tím</w:t>
+      </w:r>
+      <w:r>
+        <w:t>,</w:t>
+      </w:r>
+      <w:r>
+        <w:t xml:space="preserve"> jak přibývá věku a </w:t>
+      </w:r>
+      <w:r>
+        <w:t>ubývá</w:t>
+      </w:r>
+      <w:r>
+        <w:t xml:space="preserve"> sil, tak postupně ustupují potenciální možnosti co dělat. Vše se stává čím dál více obtížnější. Jediná otázka zní, zda uživatel předčasně vybuchne</w:t>
+      </w:r>
+      <w:r>
+        <w:t xml:space="preserve"> a skončí</w:t>
+      </w:r>
+      <w:r>
+        <w:t>, či po usilovném držení se</w:t>
+      </w:r>
+      <w:r>
+        <w:t xml:space="preserve"> ve hře stejnak skončí.</w:t>
+      </w:r>
+    </w:p>
+    <w:p>
+      <w:pPr>
+        <w:pStyle w:val="Heading1"/>
+      </w:pPr>
+      <w:r>
+        <w:t>Výherní strategie</w:t>
+      </w:r>
+    </w:p>
+    <w:p>
+      <w:r>
+        <w:t>Hra nabízí několik možností, jak dosáhnout kýženého cíle.</w:t>
+      </w:r>
+    </w:p>
+    <w:p>
+      <w:pPr>
+        <w:pStyle w:val="Heading2"/>
+      </w:pPr>
+      <w:r>
+        <w:t>Epikurejský</w:t>
+      </w:r>
+    </w:p>
+    <w:p>
+      <w:r>
+        <w:t>Pokud jste zvolil tuto výherní strategii je nejdůležitějším krokem hru vůbec nepouštět. Věnujte se raději meditacím o nesmrtelnosti chrousta.</w:t>
+      </w:r>
+    </w:p>
+    <w:p>
+      <w:pPr>
+        <w:pStyle w:val="Heading2"/>
+      </w:pPr>
+      <w:r>
+        <w:t>Nihilistický</w:t>
+      </w:r>
+    </w:p>
+    <w:p>
+      <w:r>
+        <w:t xml:space="preserve">Nezáleží na tom, zda hrajte bez </w:t>
+      </w:r>
+      <w:proofErr w:type="spellStart"/>
+      <w:r>
+        <w:t>tého</w:t>
+      </w:r>
+      <w:proofErr w:type="spellEnd"/>
+      <w:r>
+        <w:t xml:space="preserve"> dokumentace, nebo s ní. Nebudu se tedy nadále namáhat.</w:t>
+      </w:r>
+    </w:p>
+    <w:p>
+      <w:pPr>
+        <w:pStyle w:val="Heading2"/>
+      </w:pPr>
+      <w:r>
+        <w:t>Existencionalistický</w:t>
+      </w:r>
+    </w:p>
+    <w:p>
+      <w:r>
+        <w:t>Hra tak či tak skončí špatně. Nejdůležitější je zachovat si naději!</w:t>
+      </w:r>
+    </w:p>
+    <w:p>
+      <w:pPr>
+        <w:pStyle w:val="Heading2"/>
+      </w:pPr>
+      <w:r>
+        <w:t>Seniorský</w:t>
+      </w:r>
+    </w:p>
+    <w:p>
+      <w:r>
+        <w:t>Před hraním hry samotné se doporučuji seznámit s konceptem chytrých telefonů.</w:t>
+      </w:r>
+    </w:p>
+    <w:p>
+      <w:pPr>
+        <w:pStyle w:val="Heading2"/>
+      </w:pPr>
+      <w:r>
+        <w:t>Politologický</w:t>
+      </w:r>
+    </w:p>
+    <w:p>
+      <w:r>
+        <w:t>Z empirického pozorování bylo zjištěno, že tento způsob je prozatím nej</w:t>
+      </w:r>
+      <w:r>
+        <w:t xml:space="preserve">efektivnější ze všech zmíněných, neboť o hře nebylo pouze diskutováno, ale byla dokonce zahájena! Odborníci nad tím doposud nevěřícně kroutí hlavami. </w:t>
+      </w:r>
+      <w:r>
+        <w:t xml:space="preserve">Po dalším intenzivním studiu tohoto jevu ovšem došlo ke zjištění, že se objekty </w:t>
+      </w:r>
+      <w:r>
+        <w:t>nesnažily</w:t>
+      </w:r>
+      <w:r>
+        <w:t xml:space="preserve"> zahájit, nebo dokonce vyhrát hru, nýbrž vytočit telefonní číslo.</w:t>
+      </w:r>
+    </w:p>
+    <w:p>
+      <w:pPr>
+        <w:pStyle w:val="Heading2"/>
+      </w:pPr>
+      <w:r>
+        <w:lastRenderedPageBreak/>
+        <w:t>Machiavelistický</w:t>
+      </w:r>
+    </w:p>
+    <w:p>
+      <w:r>
+        <w:t>Hra je generována náhodně a k jejímu vyřešení je zapotřebí mít čistou mysl. Nezoufejte. Stále to neznamená, že Vaše roky pilované umění kastračních technik neuplatníte. Pouze je zapotřebí neuplatňovat ho na Vašem otrokovi během řešení logické hádanky.</w:t>
+      </w:r>
+    </w:p>
+    <w:p>
+      <w:pPr>
+        <w:pStyle w:val="Heading2"/>
+      </w:pPr>
+      <w:r>
+        <w:t>Utilitaristický</w:t>
+      </w:r>
+    </w:p>
+    <w:p>
+      <w:r>
+        <w:t>Pokud neřídíte auto, sežeňte auto a rozjeďte se. Pokud nebo až budete řídit auto, zrychlete na 150 km/h, odpoutejte se a pusťte volant. (Pokud to uděláte v minové zóně, najdete možná i minu)</w:t>
+      </w:r>
+    </w:p>
+    <w:p>
+      <w:pPr>
+        <w:pStyle w:val="Heading2"/>
+      </w:pPr>
+      <w:proofErr w:type="spellStart"/>
+      <w:r>
+        <w:t>Babišovský</w:t>
+      </w:r>
+      <w:proofErr w:type="spellEnd"/>
+    </w:p>
+    <w:p>
+      <w:r>
+        <w:t>Obviňte autora aplikace za zpolitizovanou kampaň.</w:t>
+      </w:r>
+    </w:p>
+    <w:p>
+      <w:pPr>
+        <w:pStyle w:val="Heading2"/>
+      </w:pPr>
+      <w:r>
+        <w:t>Neurotický</w:t>
+      </w:r>
+    </w:p>
+    <w:p>
+      <w:r>
+        <w:t xml:space="preserve">Nainstalujte si aplikaci a telefon pusťte z druhého patra. Nyní můžete obviňovat svět za to, jak k Vám jsou všichni </w:t>
+      </w:r>
+      <w:r>
+        <w:t>nespravedliví</w:t>
+      </w:r>
+      <w:r>
+        <w:t>.</w:t>
+      </w:r>
+    </w:p>
+    <w:p>
+      <w:pPr>
+        <w:pStyle w:val="Heading2"/>
+      </w:pPr>
+      <w:r>
+        <w:t>Studentský</w:t>
+      </w:r>
+    </w:p>
+    <w:p>
+      <w:r>
+        <w:t xml:space="preserve">Omlouváme se, ale tento problém bohužel Wolfram </w:t>
+      </w:r>
+      <w:proofErr w:type="spellStart"/>
+      <w:r>
+        <w:t>Alpha</w:t>
+      </w:r>
+      <w:proofErr w:type="spellEnd"/>
+      <w:r>
+        <w:t xml:space="preserve"> neumí vyřešit.</w:t>
+      </w:r>
+    </w:p>
+    <w:p>
+      <w:pPr>
+        <w:pStyle w:val="Heading2"/>
+      </w:pPr>
+      <w:r>
+        <w:t>Prokrastinační</w:t>
       </w:r>
       <w:bookmarkStart w:id="0" w:name="_GoBack"/>
       <w:bookmarkEnd w:id="0"/>
-      <w:r>
-        <w:t xml:space="preserve"> Zpočátku je vskutku čiperně klikavá.</w:t>
-      </w:r>
-    </w:p>
-    <w:p>
-      <w:r>
-        <w:t>S tím jak přibývá věku a ubívá sil, tak postupně ustupují potenciální možnosti co dělat. Vše se stává čím dál více obtížnější. Jediná otázka zní, zda uživatel předčasně vybuchne</w:t>
-      </w:r>
-      <w:r>
-        <w:t xml:space="preserve"> a skončí</w:t>
-      </w:r>
-      <w:r>
-        <w:t>, či po usilovném držení se</w:t>
-      </w:r>
-      <w:r>
-        <w:t xml:space="preserve"> ve hře stejnak skončí.</w:t>
-      </w:r>
-    </w:p>
-    <w:p>
-      <w:pPr>
-        <w:pStyle w:val="Heading1"/>
-      </w:pPr>
-      <w:r>
-        <w:t>Výherní strategie</w:t>
-      </w:r>
-    </w:p>
-    <w:p>
-      <w:r>
-        <w:t>Hra nabízí několik možností, jak dosáhnout kýženého cíle.</w:t>
-      </w:r>
-    </w:p>
-    <w:p>
-      <w:pPr>
-        <w:pStyle w:val="Heading2"/>
-      </w:pPr>
-      <w:r>
-        <w:t>Epikurejský</w:t>
-      </w:r>
-    </w:p>
-    <w:p>
-      <w:r>
-        <w:t>Pokud jste zvolil tuto výherní strategii je nejdůležitějším krokem hru vůbec nepouštět. Věnujte se raději meditacím o nesmrtelnosti chrousta.</w:t>
-      </w:r>
-    </w:p>
-    <w:p>
-      <w:pPr>
-        <w:pStyle w:val="Heading2"/>
-      </w:pPr>
-      <w:r>
-        <w:t>Nihilistický</w:t>
-      </w:r>
-    </w:p>
-    <w:p>
-      <w:r>
-        <w:t>Nezáleží na tom, zda hrajte bez tého dokumentace, nebo s ní. Nebudu se tedy nadále namáhat.</w:t>
-      </w:r>
-    </w:p>
-    <w:p>
-      <w:pPr>
-        <w:pStyle w:val="Heading2"/>
-      </w:pPr>
-      <w:r>
-        <w:t>Existencionalistický</w:t>
-      </w:r>
-    </w:p>
-    <w:p>
-      <w:r>
-        <w:t>Hra tak či tak skončí špatně. Nejdůležitější je zachovat si naději!</w:t>
-      </w:r>
-    </w:p>
-    <w:p>
-      <w:pPr>
-        <w:pStyle w:val="Heading2"/>
-      </w:pPr>
-      <w:r>
-        <w:t>Seniorský</w:t>
-      </w:r>
-    </w:p>
-    <w:p>
-      <w:r>
-        <w:t>Před hraním hry samotné se doporučuji seznámit s konceptem chytrých telefonů.</w:t>
-      </w:r>
-    </w:p>
-    <w:p>
-      <w:pPr>
-        <w:pStyle w:val="Heading2"/>
-      </w:pPr>
-      <w:r>
-        <w:t>Politologický</w:t>
-      </w:r>
-    </w:p>
-    <w:p>
-      <w:r>
-        <w:t>Z empirického pozorování bylo zjištěno, že tento způsob je prozatím nej</w:t>
-      </w:r>
-      <w:r>
-        <w:t xml:space="preserve">efektivnější ze všech zmíněných, neboť o hře nebylo pouze diskutováno, ale byla dokonce zahájena! Odborníci nad tím doposud nevěřícně kroutí hlavami. </w:t>
-      </w:r>
-      <w:r>
-        <w:t>Po dalším intenzivním studiu tohoto jevu ovšem došlo ke zjištění, že se objekty nesnažili zahájit, nebo dokonce vyhrát hru, nýbrž vytočit telefonní číslo.</w:t>
-      </w:r>
-    </w:p>
-    <w:p>
-      <w:pPr>
-        <w:pStyle w:val="Heading2"/>
-      </w:pPr>
-      <w:r>
-        <w:lastRenderedPageBreak/>
-        <w:t>Machiavelistický</w:t>
-      </w:r>
-    </w:p>
-    <w:p>
-      <w:r>
-        <w:t>Hra je generována náhodně a k jejímu vyřešení je zapotřebí mít čistou mysl. Nezoufejte. Stále to neznamená, že Vaše roky pilované umění kastračních technik neuplatníte. Pouze je zapotřebí neuplatňovat ho na Vašem otrokovi během řešení logické hádanky.</w:t>
-      </w:r>
-    </w:p>
-    <w:p>
-      <w:pPr>
-        <w:pStyle w:val="Heading2"/>
-      </w:pPr>
-      <w:r>
-        <w:t>Utilitaristický</w:t>
-      </w:r>
-    </w:p>
-    <w:p>
-      <w:r>
-        <w:t>Pokud neřídíte auto, sežeňte auto a rozjeďte se. Pokud nebo až budete řídit auto, zrychlete na 150 km/h, odpoutejte se a pusťte volant. (Pokud to uděláte v minové zóně, najdete možná i minu)</w:t>
-      </w:r>
-    </w:p>
-    <w:p>
-      <w:pPr>
-        <w:pStyle w:val="Heading2"/>
-      </w:pPr>
-      <w:r>
-        <w:t>Babišovský</w:t>
-      </w:r>
-    </w:p>
-    <w:p>
-      <w:r>
-        <w:t>Obviňte autora aplikace za zpolitizovanou kampaň.</w:t>
-      </w:r>
-    </w:p>
-    <w:p>
-      <w:pPr>
-        <w:pStyle w:val="Heading2"/>
-      </w:pPr>
-      <w:r>
-        <w:t>Neurotický</w:t>
-      </w:r>
-    </w:p>
-    <w:p>
-      <w:r>
-        <w:t>Nainstalujte si aplikaci a telefon pusťte z druhého patra. Nyní můžete obviňovat svět za to, jak k Vám jsou všichni nespravedlivý.</w:t>
-      </w:r>
-    </w:p>
-    <w:p>
-      <w:pPr>
-        <w:pStyle w:val="Heading2"/>
-      </w:pPr>
-      <w:r>
-        <w:t>Studentský</w:t>
-      </w:r>
-    </w:p>
-    <w:p>
-      <w:r>
-        <w:t>Omlouváme se, ale tento problém bohužel Wolfram Alpha neumí vyřešit.</w:t>
-      </w:r>
-    </w:p>
-    <w:p>
-      <w:pPr>
-        <w:pStyle w:val="Heading2"/>
-      </w:pPr>
-      <w:r>
-        <w:t>Prokrastinační</w:t>
-      </w:r>
     </w:p>
     <w:p>
       <w:r>
@@ -1004,7 +1090,7 @@
     <w:link w:val="Heading1Char"/>
     <w:uiPriority w:val="9"/>
     <w:qFormat/>
-    <w:rsid w:val="00E24011"/>
+    <w:rsid w:val="003A3EDC"/>
     <w:pPr>
       <w:keepNext/>
       <w:keepLines/>
@@ -1026,7 +1112,7 @@
     <w:uiPriority w:val="9"/>
     <w:unhideWhenUsed/>
     <w:qFormat/>
-    <w:rsid w:val="00E24011"/>
+    <w:rsid w:val="003A3EDC"/>
     <w:pPr>
       <w:keepNext/>
       <w:keepLines/>
@@ -1127,7 +1213,7 @@
     <w:basedOn w:val="DefaultParagraphFont"/>
     <w:link w:val="Heading1"/>
     <w:uiPriority w:val="9"/>
-    <w:rsid w:val="00E24011"/>
+    <w:rsid w:val="003A3EDC"/>
     <w:rPr>
       <w:rFonts w:asciiTheme="majorHAnsi" w:eastAsiaTheme="majorEastAsia" w:hAnsiTheme="majorHAnsi" w:cstheme="majorBidi"/>
       <w:color w:val="2F5496" w:themeColor="accent1" w:themeShade="BF"/>
@@ -1140,7 +1226,7 @@
     <w:basedOn w:val="DefaultParagraphFont"/>
     <w:link w:val="Heading2"/>
     <w:uiPriority w:val="9"/>
-    <w:rsid w:val="00E24011"/>
+    <w:rsid w:val="003A3EDC"/>
     <w:rPr>
       <w:rFonts w:asciiTheme="majorHAnsi" w:eastAsiaTheme="majorEastAsia" w:hAnsiTheme="majorHAnsi" w:cstheme="majorBidi"/>
       <w:color w:val="2F5496" w:themeColor="accent1" w:themeShade="BF"/>

</xml_diff>

<commit_message>
Release version, more mines on harder modes
</commit_message>
<xml_diff>
--- a/Uživatelská dokumentace.docx
+++ b/Uživatelská dokumentace.docx
@@ -16,15 +16,7 @@
         <w:t xml:space="preserve"> Je</w:t>
       </w:r>
       <w:r>
-        <w:t xml:space="preserve"> </w:t>
-      </w:r>
-      <w:proofErr w:type="spellStart"/>
-      <w:r>
-        <w:t>nepředpovidatelný</w:t>
-      </w:r>
-      <w:proofErr w:type="spellEnd"/>
-      <w:r>
-        <w:t xml:space="preserve">, s mnoha vadami a samoúčelný a tedy podle mnoha filozofů dokonalý. </w:t>
+        <w:t xml:space="preserve"> nepředpovidatelný, s mnoha vadami a samoúčelný a tedy podle mnoha filozofů dokonalý. </w:t>
       </w:r>
       <w:r>
         <w:t>Každý z jeho bugů (čti</w:t>
@@ -91,23 +83,7 @@
     </w:p>
     <w:p>
       <w:r>
-        <w:t xml:space="preserve">Uživatel si může zvolit jeden z 5 herních módů s různě velkými herními plochami. Poměr min/počet čtverečků je zachován ve všech módech. Pak postupně zjišťuje pravidla hry (co kupříkladu znamenají I svislá čárka, co 2 svislé čárky, </w:t>
-      </w:r>
-      <w:proofErr w:type="spellStart"/>
-      <w:r>
-        <w:t>etc</w:t>
-      </w:r>
-      <w:proofErr w:type="spellEnd"/>
-      <w:r>
-        <w:t xml:space="preserve">. a jak zjistí, kde jsou miny a jak </w:t>
-      </w:r>
-      <w:proofErr w:type="spellStart"/>
-      <w:r>
-        <w:t>zrotovat</w:t>
-      </w:r>
-      <w:proofErr w:type="spellEnd"/>
-      <w:r>
-        <w:t xml:space="preserve"> plochu). Pak </w:t>
+        <w:t xml:space="preserve">Uživatel si může zvolit jeden z 5 herních módů s různě velkými herními plochami. Poměr min/počet čtverečků je zachován ve všech módech. Pak postupně zjišťuje pravidla hry (co kupříkladu znamenají I svislá čárka, co 2 svislé čárky, etc. a jak zjistí, kde jsou miny a jak zrotovat plochu). Pak </w:t>
       </w:r>
       <w:r>
         <w:t xml:space="preserve">se postupně posouvá k druhému </w:t>
@@ -141,15 +117,7 @@
         <w:t>Pokud ji nikdo násilně neukončí)</w:t>
       </w:r>
       <w:r>
-        <w:t xml:space="preserve"> Zpočátku je vskutku čiperně </w:t>
-      </w:r>
-      <w:proofErr w:type="spellStart"/>
-      <w:r>
-        <w:t>klikavá</w:t>
-      </w:r>
-      <w:proofErr w:type="spellEnd"/>
-      <w:r>
-        <w:t>.</w:t>
+        <w:t xml:space="preserve"> Zpočátku je vskutku čiperně klikavá.</w:t>
       </w:r>
     </w:p>
     <w:p>
@@ -220,15 +188,7 @@
     </w:p>
     <w:p>
       <w:r>
-        <w:t xml:space="preserve">Nezáleží na tom, zda hrajte bez </w:t>
-      </w:r>
-      <w:proofErr w:type="spellStart"/>
-      <w:r>
-        <w:t>tého</w:t>
-      </w:r>
-      <w:proofErr w:type="spellEnd"/>
-      <w:r>
-        <w:t xml:space="preserve"> dokumentace, nebo s ní. Nebudu se tedy nadále namáhat.</w:t>
+        <w:t>Nezáleží na tom, zda hrajte bez tého dokumentace, nebo s ní. Nebudu se tedy nadále namáhat.</w:t>
       </w:r>
     </w:p>
     <w:p>
@@ -313,11 +273,9 @@
       <w:pPr>
         <w:pStyle w:val="Heading2"/>
       </w:pPr>
-      <w:proofErr w:type="spellStart"/>
       <w:r>
         <w:t>Babišovský</w:t>
       </w:r>
-      <w:proofErr w:type="spellEnd"/>
     </w:p>
     <w:p>
       <w:r>
@@ -353,15 +311,7 @@
     </w:p>
     <w:p>
       <w:r>
-        <w:t xml:space="preserve">Omlouváme se, ale tento problém bohužel Wolfram </w:t>
-      </w:r>
-      <w:proofErr w:type="spellStart"/>
-      <w:r>
-        <w:t>Alpha</w:t>
-      </w:r>
-      <w:proofErr w:type="spellEnd"/>
-      <w:r>
-        <w:t xml:space="preserve"> neumí vyřešit.</w:t>
+        <w:t>Omlouváme se, ale tento problém bohužel Wolfram Alpha neumí vyřešit.</w:t>
       </w:r>
     </w:p>
     <w:p>
@@ -370,19 +320,14 @@
       </w:pPr>
       <w:r>
         <w:t>Prokrastinační</w:t>
+      </w:r>
+    </w:p>
+    <w:p>
+      <w:r>
+        <w:t>Tvořte dokumentaci!</w:t>
       </w:r>
       <w:bookmarkStart w:id="0" w:name="_GoBack"/>
       <w:bookmarkEnd w:id="0"/>
-    </w:p>
-    <w:p>
-      <w:r>
-        <w:t>Tvořte dokumentaci!</w:t>
-      </w:r>
-    </w:p>
-    <w:p>
-      <w:pPr>
-        <w:pStyle w:val="ListParagraph"/>
-      </w:pPr>
     </w:p>
     <w:sectPr>
       <w:headerReference w:type="default" r:id="rId7"/>

</xml_diff>